<commit_message>
Complete in-class demos of celor lens and its derived designs
</commit_message>
<xml_diff>
--- a/telephoto/celor_design_notes.docx
+++ b/telephoto/celor_design_notes.docx
@@ -26,6 +26,9 @@
       <w:r>
         <w:t>Use 4 radii to solve for EFFL, SPHA, ASTI, AXCL</w:t>
       </w:r>
+      <w:r>
+        <w:t>.</w:t>
+      </w:r>
     </w:p>
     <w:p>
       <w:r>
@@ -33,6 +36,12 @@
       </w:r>
       <w:r>
         <w:t>Vary the distance between two elements to include FCUR</w:t>
+      </w:r>
+      <w:r>
+        <w:t xml:space="preserve"> in MFE</w:t>
+      </w:r>
+      <w:r>
+        <w:t>.</w:t>
       </w:r>
     </w:p>
     <w:p>
@@ -814,6 +823,7 @@
   <w:style w:type="character" w:default="1" w:styleId="DefaultParagraphFont">
     <w:name w:val="Default Paragraph Font"/>
     <w:uiPriority w:val="1"/>
+    <w:semiHidden/>
     <w:unhideWhenUsed/>
   </w:style>
   <w:style w:type="table" w:default="1" w:styleId="TableNormal">

</xml_diff>